<commit_message>
revise sprint review 5
</commit_message>
<xml_diff>
--- a/documents/Deliverable_3/FlyingMongeese_Deliverable_3_SprintReview_5.docx
+++ b/documents/Deliverable_3/FlyingMongeese_Deliverable_3_SprintReview_5.docx
@@ -26,16 +26,6 @@
           <w:szCs w:val="28"/>
         </w:rPr>
         <w:t xml:space="preserve"> </w:t>
-      </w:r>
-      <w:r>
-        <w:rPr>
-          <w:rFonts w:asciiTheme="minorEastAsia" w:eastAsiaTheme="minorEastAsia" w:hAnsiTheme="minorEastAsia"/>
-          <w:b/>
-          <w:sz w:val="28"/>
-          <w:szCs w:val="28"/>
-          <w:lang w:eastAsia="zh-CN"/>
-        </w:rPr>
-        <w:t>(did not finish)</w:t>
       </w:r>
     </w:p>
     <w:p>
@@ -329,6 +319,67 @@
     </w:p>
     <w:p>
       <w:pPr>
+        <w:pBdr>
+          <w:top w:val="nil"/>
+          <w:left w:val="nil"/>
+          <w:bottom w:val="nil"/>
+          <w:right w:val="nil"/>
+          <w:between w:val="nil"/>
+        </w:pBdr>
+        <w:spacing w:after="0" w:line="276" w:lineRule="auto"/>
+        <w:ind w:left="1440"/>
+        <w:contextualSpacing/>
+        <w:jc w:val="both"/>
+        <w:rPr>
+          <w:rFonts w:ascii="Times New Roman" w:eastAsia="Times New Roman" w:hAnsi="Times New Roman" w:cs="Times New Roman"/>
+          <w:sz w:val="24"/>
+          <w:szCs w:val="24"/>
+        </w:rPr>
+      </w:pPr>
+      <w:r>
+        <w:rPr>
+          <w:rFonts w:ascii="Times New Roman" w:eastAsia="Times New Roman" w:hAnsi="Times New Roman" w:cs="Times New Roman"/>
+          <w:sz w:val="24"/>
+          <w:szCs w:val="24"/>
+        </w:rPr>
+        <w:t>Crate the statistics algorithm using the weighted graph for predicating the specific gross sales.</w:t>
+      </w:r>
+    </w:p>
+    <w:p>
+      <w:pPr>
+        <w:numPr>
+          <w:ilvl w:val="0"/>
+          <w:numId w:val="1"/>
+        </w:numPr>
+        <w:pBdr>
+          <w:top w:val="nil"/>
+          <w:left w:val="nil"/>
+          <w:bottom w:val="nil"/>
+          <w:right w:val="nil"/>
+          <w:between w:val="nil"/>
+        </w:pBdr>
+        <w:spacing w:after="0" w:line="276" w:lineRule="auto"/>
+        <w:contextualSpacing/>
+        <w:jc w:val="both"/>
+        <w:rPr>
+          <w:rFonts w:ascii="Times New Roman" w:eastAsia="Times New Roman" w:hAnsi="Times New Roman" w:cs="Times New Roman"/>
+          <w:b/>
+          <w:sz w:val="24"/>
+          <w:szCs w:val="24"/>
+        </w:rPr>
+      </w:pPr>
+      <w:r>
+        <w:rPr>
+          <w:rFonts w:ascii="Times New Roman" w:eastAsia="Times New Roman" w:hAnsi="Times New Roman" w:cs="Times New Roman"/>
+          <w:b/>
+          <w:sz w:val="24"/>
+          <w:szCs w:val="24"/>
+        </w:rPr>
+        <w:t>What went well in implementation, what problems occurred, how problems were solved:</w:t>
+      </w:r>
+    </w:p>
+    <w:p>
+      <w:pPr>
         <w:numPr>
           <w:ilvl w:val="1"/>
           <w:numId w:val="1"/>
@@ -355,7 +406,7 @@
           <w:sz w:val="24"/>
           <w:szCs w:val="24"/>
         </w:rPr>
-        <w:t>Successfully connected front</w:t>
+        <w:t>Front</w:t>
       </w:r>
       <w:r>
         <w:rPr>
@@ -371,7 +422,23 @@
           <w:sz w:val="24"/>
           <w:szCs w:val="24"/>
         </w:rPr>
-        <w:t>end and back</w:t>
+        <w:t>end</w:t>
+      </w:r>
+      <w:r>
+        <w:rPr>
+          <w:rFonts w:ascii="Times New Roman" w:eastAsia="Times New Roman" w:hAnsi="Times New Roman" w:cs="Times New Roman"/>
+          <w:sz w:val="24"/>
+          <w:szCs w:val="24"/>
+        </w:rPr>
+        <w:t xml:space="preserve"> team’s code</w:t>
+      </w:r>
+      <w:r>
+        <w:rPr>
+          <w:rFonts w:ascii="Times New Roman" w:eastAsia="Times New Roman" w:hAnsi="Times New Roman" w:cs="Times New Roman"/>
+          <w:sz w:val="24"/>
+          <w:szCs w:val="24"/>
+        </w:rPr>
+        <w:t xml:space="preserve"> connected back</w:t>
       </w:r>
       <w:r>
         <w:rPr>
@@ -387,7 +454,125 @@
           <w:sz w:val="24"/>
           <w:szCs w:val="24"/>
         </w:rPr>
-        <w:t>end.</w:t>
+        <w:t xml:space="preserve">end </w:t>
+      </w:r>
+      <w:r>
+        <w:rPr>
+          <w:rFonts w:ascii="Times New Roman" w:eastAsia="Times New Roman" w:hAnsi="Times New Roman" w:cs="Times New Roman"/>
+          <w:sz w:val="24"/>
+          <w:szCs w:val="24"/>
+        </w:rPr>
+        <w:t>team</w:t>
+      </w:r>
+      <w:r>
+        <w:rPr>
+          <w:rFonts w:ascii="Times New Roman" w:eastAsia="Times New Roman" w:hAnsi="Times New Roman" w:cs="Times New Roman"/>
+          <w:sz w:val="24"/>
+          <w:szCs w:val="24"/>
+        </w:rPr>
+        <w:t>’s code together</w:t>
+      </w:r>
+      <w:r>
+        <w:rPr>
+          <w:rFonts w:ascii="Times New Roman" w:eastAsia="Times New Roman" w:hAnsi="Times New Roman" w:cs="Times New Roman"/>
+          <w:sz w:val="24"/>
+          <w:szCs w:val="24"/>
+        </w:rPr>
+        <w:t>.</w:t>
+      </w:r>
+    </w:p>
+    <w:p>
+      <w:pPr>
+        <w:numPr>
+          <w:ilvl w:val="1"/>
+          <w:numId w:val="1"/>
+        </w:numPr>
+        <w:pBdr>
+          <w:top w:val="nil"/>
+          <w:left w:val="nil"/>
+          <w:bottom w:val="nil"/>
+          <w:right w:val="nil"/>
+          <w:between w:val="nil"/>
+        </w:pBdr>
+        <w:spacing w:after="0" w:line="276" w:lineRule="auto"/>
+        <w:contextualSpacing/>
+        <w:jc w:val="both"/>
+        <w:rPr>
+          <w:rFonts w:ascii="Times New Roman" w:eastAsia="Times New Roman" w:hAnsi="Times New Roman" w:cs="Times New Roman"/>
+          <w:sz w:val="24"/>
+          <w:szCs w:val="24"/>
+        </w:rPr>
+      </w:pPr>
+      <w:r>
+        <w:rPr>
+          <w:rFonts w:ascii="Times New Roman" w:eastAsia="Times New Roman" w:hAnsi="Times New Roman" w:cs="Times New Roman"/>
+          <w:sz w:val="24"/>
+          <w:szCs w:val="24"/>
+        </w:rPr>
+        <w:t xml:space="preserve">handle the format of </w:t>
+      </w:r>
+      <w:r>
+        <w:rPr>
+          <w:rFonts w:ascii="Times New Roman" w:eastAsia="Times New Roman" w:hAnsi="Times New Roman" w:cs="Times New Roman"/>
+          <w:sz w:val="24"/>
+          <w:szCs w:val="24"/>
+        </w:rPr>
+        <w:t xml:space="preserve">input </w:t>
+      </w:r>
+      <w:r>
+        <w:rPr>
+          <w:rFonts w:ascii="Times New Roman" w:eastAsia="Times New Roman" w:hAnsi="Times New Roman" w:cs="Times New Roman"/>
+          <w:sz w:val="24"/>
+          <w:szCs w:val="24"/>
+        </w:rPr>
+        <w:t>parameter</w:t>
+      </w:r>
+      <w:r>
+        <w:rPr>
+          <w:rFonts w:ascii="Times New Roman" w:eastAsia="Times New Roman" w:hAnsi="Times New Roman" w:cs="Times New Roman"/>
+          <w:sz w:val="24"/>
+          <w:szCs w:val="24"/>
+        </w:rPr>
+        <w:t>s for certain functions.</w:t>
+      </w:r>
+      <w:r>
+        <w:rPr>
+          <w:rFonts w:ascii="Times New Roman" w:eastAsia="Times New Roman" w:hAnsi="Times New Roman" w:cs="Times New Roman"/>
+          <w:sz w:val="24"/>
+          <w:szCs w:val="24"/>
+        </w:rPr>
+        <w:t xml:space="preserve"> </w:t>
+      </w:r>
+    </w:p>
+    <w:p>
+      <w:pPr>
+        <w:numPr>
+          <w:ilvl w:val="1"/>
+          <w:numId w:val="1"/>
+        </w:numPr>
+        <w:pBdr>
+          <w:top w:val="nil"/>
+          <w:left w:val="nil"/>
+          <w:bottom w:val="nil"/>
+          <w:right w:val="nil"/>
+          <w:between w:val="nil"/>
+        </w:pBdr>
+        <w:spacing w:after="0" w:line="276" w:lineRule="auto"/>
+        <w:contextualSpacing/>
+        <w:jc w:val="both"/>
+        <w:rPr>
+          <w:rFonts w:ascii="Times New Roman" w:eastAsia="Times New Roman" w:hAnsi="Times New Roman" w:cs="Times New Roman"/>
+          <w:sz w:val="24"/>
+          <w:szCs w:val="24"/>
+        </w:rPr>
+      </w:pPr>
+      <w:r>
+        <w:rPr>
+          <w:rFonts w:ascii="Times New Roman" w:eastAsia="Times New Roman" w:hAnsi="Times New Roman" w:cs="Times New Roman"/>
+          <w:sz w:val="24"/>
+          <w:szCs w:val="24"/>
+        </w:rPr>
+        <w:t>Backend group decided to use create functions to call them</w:t>
       </w:r>
     </w:p>
     <w:p>
@@ -420,7 +605,7 @@
           <w:sz w:val="24"/>
           <w:szCs w:val="24"/>
         </w:rPr>
-        <w:t>What went well in implementation, what problems occurred, how problems were solved:</w:t>
+        <w:t>Changes made:</w:t>
       </w:r>
     </w:p>
     <w:p>
@@ -451,79 +636,47 @@
           <w:sz w:val="24"/>
           <w:szCs w:val="24"/>
         </w:rPr>
-        <w:t>Front</w:t>
-      </w:r>
-      <w:r>
-        <w:rPr>
-          <w:rFonts w:ascii="Times New Roman" w:eastAsia="Times New Roman" w:hAnsi="Times New Roman" w:cs="Times New Roman"/>
-          <w:sz w:val="24"/>
-          <w:szCs w:val="24"/>
-        </w:rPr>
-        <w:t>-</w:t>
-      </w:r>
-      <w:r>
-        <w:rPr>
-          <w:rFonts w:ascii="Times New Roman" w:eastAsia="Times New Roman" w:hAnsi="Times New Roman" w:cs="Times New Roman"/>
-          <w:sz w:val="24"/>
-          <w:szCs w:val="24"/>
-        </w:rPr>
-        <w:t>end</w:t>
-      </w:r>
-      <w:r>
-        <w:rPr>
-          <w:rFonts w:ascii="Times New Roman" w:eastAsia="Times New Roman" w:hAnsi="Times New Roman" w:cs="Times New Roman"/>
-          <w:sz w:val="24"/>
-          <w:szCs w:val="24"/>
-        </w:rPr>
-        <w:t xml:space="preserve"> team’s code</w:t>
-      </w:r>
-      <w:r>
-        <w:rPr>
-          <w:rFonts w:ascii="Times New Roman" w:eastAsia="Times New Roman" w:hAnsi="Times New Roman" w:cs="Times New Roman"/>
-          <w:sz w:val="24"/>
-          <w:szCs w:val="24"/>
-        </w:rPr>
-        <w:t xml:space="preserve"> connected back</w:t>
-      </w:r>
-      <w:r>
-        <w:rPr>
-          <w:rFonts w:ascii="Times New Roman" w:eastAsia="Times New Roman" w:hAnsi="Times New Roman" w:cs="Times New Roman"/>
-          <w:sz w:val="24"/>
-          <w:szCs w:val="24"/>
-        </w:rPr>
-        <w:t>-</w:t>
-      </w:r>
-      <w:r>
-        <w:rPr>
-          <w:rFonts w:ascii="Times New Roman" w:eastAsia="Times New Roman" w:hAnsi="Times New Roman" w:cs="Times New Roman"/>
-          <w:sz w:val="24"/>
-          <w:szCs w:val="24"/>
-        </w:rPr>
-        <w:t xml:space="preserve">end </w:t>
-      </w:r>
-      <w:r>
-        <w:rPr>
-          <w:rFonts w:ascii="Times New Roman" w:eastAsia="Times New Roman" w:hAnsi="Times New Roman" w:cs="Times New Roman"/>
-          <w:sz w:val="24"/>
-          <w:szCs w:val="24"/>
-        </w:rPr>
-        <w:t>team</w:t>
-      </w:r>
-      <w:r>
-        <w:rPr>
-          <w:rFonts w:ascii="Times New Roman" w:eastAsia="Times New Roman" w:hAnsi="Times New Roman" w:cs="Times New Roman"/>
-          <w:sz w:val="24"/>
-          <w:szCs w:val="24"/>
-        </w:rPr>
-        <w:t>’s code together</w:t>
-      </w:r>
-      <w:r>
-        <w:rPr>
-          <w:rFonts w:ascii="Times New Roman" w:eastAsia="Times New Roman" w:hAnsi="Times New Roman" w:cs="Times New Roman"/>
-          <w:sz w:val="24"/>
-          <w:szCs w:val="24"/>
-        </w:rPr>
-        <w:t>.</w:t>
+        <w:t xml:space="preserve">Select </w:t>
+      </w:r>
+      <w:r>
+        <w:rPr>
+          <w:rFonts w:ascii="Times New Roman" w:eastAsia="Times New Roman" w:hAnsi="Times New Roman" w:cs="Times New Roman"/>
+          <w:sz w:val="24"/>
+          <w:szCs w:val="24"/>
+        </w:rPr>
+        <w:t>a</w:t>
+      </w:r>
+      <w:r>
+        <w:rPr>
+          <w:rFonts w:ascii="Times New Roman" w:eastAsia="Times New Roman" w:hAnsi="Times New Roman" w:cs="Times New Roman"/>
+          <w:sz w:val="24"/>
+          <w:szCs w:val="24"/>
+        </w:rPr>
+        <w:t xml:space="preserve"> date to show the prediction</w:t>
+      </w:r>
+      <w:r>
+        <w:rPr>
+          <w:rFonts w:ascii="Times New Roman" w:eastAsia="Times New Roman" w:hAnsi="Times New Roman" w:cs="Times New Roman"/>
+          <w:sz w:val="24"/>
+          <w:szCs w:val="24"/>
+        </w:rPr>
+        <w:t xml:space="preserve"> using past</w:t>
+      </w:r>
+      <w:r>
+        <w:rPr>
+          <w:rFonts w:ascii="Times New Roman" w:eastAsia="Times New Roman" w:hAnsi="Times New Roman" w:cs="Times New Roman"/>
+          <w:sz w:val="24"/>
+          <w:szCs w:val="24"/>
+        </w:rPr>
+        <w:t xml:space="preserve"> average gross sale</w:t>
+      </w:r>
+      <w:r>
+        <w:rPr>
+          <w:rFonts w:ascii="Times New Roman" w:eastAsia="Times New Roman" w:hAnsi="Times New Roman" w:cs="Times New Roman"/>
+          <w:sz w:val="24"/>
+          <w:szCs w:val="24"/>
+        </w:rPr>
+        <w:t>s for future sales, with table and graph visualization.</w:t>
       </w:r>
     </w:p>
     <w:p>
@@ -554,39 +707,58 @@
           <w:sz w:val="24"/>
           <w:szCs w:val="24"/>
         </w:rPr>
-        <w:t xml:space="preserve">How to handle the format of </w:t>
-      </w:r>
-      <w:r>
-        <w:rPr>
-          <w:rFonts w:ascii="Times New Roman" w:eastAsia="Times New Roman" w:hAnsi="Times New Roman" w:cs="Times New Roman"/>
-          <w:sz w:val="24"/>
-          <w:szCs w:val="24"/>
-        </w:rPr>
-        <w:t xml:space="preserve">input </w:t>
-      </w:r>
-      <w:r>
-        <w:rPr>
-          <w:rFonts w:ascii="Times New Roman" w:eastAsia="Times New Roman" w:hAnsi="Times New Roman" w:cs="Times New Roman"/>
-          <w:sz w:val="24"/>
-          <w:szCs w:val="24"/>
-        </w:rPr>
-        <w:t>parameter</w:t>
-      </w:r>
-      <w:r>
-        <w:rPr>
-          <w:rFonts w:ascii="Times New Roman" w:eastAsia="Times New Roman" w:hAnsi="Times New Roman" w:cs="Times New Roman"/>
-          <w:sz w:val="24"/>
-          <w:szCs w:val="24"/>
-        </w:rPr>
-        <w:t>s for certain functions.</w:t>
-      </w:r>
-      <w:r>
-        <w:rPr>
-          <w:rFonts w:ascii="Times New Roman" w:eastAsia="Times New Roman" w:hAnsi="Times New Roman" w:cs="Times New Roman"/>
-          <w:sz w:val="24"/>
-          <w:szCs w:val="24"/>
-        </w:rPr>
-        <w:t xml:space="preserve"> </w:t>
+        <w:t xml:space="preserve">The own have authorization to organize employees </w:t>
+      </w:r>
+      <w:r>
+        <w:rPr>
+          <w:rFonts w:ascii="Times New Roman" w:eastAsia="Times New Roman" w:hAnsi="Times New Roman" w:cs="Times New Roman"/>
+          <w:sz w:val="24"/>
+          <w:szCs w:val="24"/>
+        </w:rPr>
+        <w:t>to delete or add and see employees’</w:t>
+      </w:r>
+      <w:bookmarkStart w:id="1" w:name="_GoBack"/>
+      <w:bookmarkEnd w:id="1"/>
+      <w:r>
+        <w:rPr>
+          <w:rFonts w:ascii="Times New Roman" w:eastAsia="Times New Roman" w:hAnsi="Times New Roman" w:cs="Times New Roman"/>
+          <w:sz w:val="24"/>
+          <w:szCs w:val="24"/>
+        </w:rPr>
+        <w:t xml:space="preserve"> information</w:t>
+      </w:r>
+    </w:p>
+    <w:p>
+      <w:pPr>
+        <w:numPr>
+          <w:ilvl w:val="0"/>
+          <w:numId w:val="1"/>
+        </w:numPr>
+        <w:pBdr>
+          <w:top w:val="nil"/>
+          <w:left w:val="nil"/>
+          <w:bottom w:val="nil"/>
+          <w:right w:val="nil"/>
+          <w:between w:val="nil"/>
+        </w:pBdr>
+        <w:spacing w:after="0" w:line="276" w:lineRule="auto"/>
+        <w:contextualSpacing/>
+        <w:jc w:val="both"/>
+        <w:rPr>
+          <w:rFonts w:ascii="Times New Roman" w:eastAsia="Times New Roman" w:hAnsi="Times New Roman" w:cs="Times New Roman"/>
+          <w:b/>
+          <w:sz w:val="24"/>
+          <w:szCs w:val="24"/>
+        </w:rPr>
+      </w:pPr>
+      <w:r>
+        <w:rPr>
+          <w:rFonts w:ascii="Times New Roman" w:eastAsia="Times New Roman" w:hAnsi="Times New Roman" w:cs="Times New Roman"/>
+          <w:b/>
+          <w:sz w:val="24"/>
+          <w:szCs w:val="24"/>
+        </w:rPr>
+        <w:t>Things to be done next sprint:</w:t>
       </w:r>
     </w:p>
     <w:p>
@@ -617,15 +789,38 @@
           <w:sz w:val="24"/>
           <w:szCs w:val="24"/>
         </w:rPr>
-        <w:t>Accounting for edge cases by m</w:t>
-      </w:r>
-      <w:r>
-        <w:rPr>
-          <w:rFonts w:ascii="Times New Roman" w:eastAsia="Times New Roman" w:hAnsi="Times New Roman" w:cs="Times New Roman"/>
-          <w:sz w:val="24"/>
-          <w:szCs w:val="24"/>
-        </w:rPr>
-        <w:t>aking many format functions to connect them.</w:t>
+        <w:t>Updates to documentations as we go.</w:t>
+      </w:r>
+    </w:p>
+    <w:p>
+      <w:pPr>
+        <w:numPr>
+          <w:ilvl w:val="1"/>
+          <w:numId w:val="1"/>
+        </w:numPr>
+        <w:pBdr>
+          <w:top w:val="nil"/>
+          <w:left w:val="nil"/>
+          <w:bottom w:val="nil"/>
+          <w:right w:val="nil"/>
+          <w:between w:val="nil"/>
+        </w:pBdr>
+        <w:spacing w:after="0" w:line="276" w:lineRule="auto"/>
+        <w:contextualSpacing/>
+        <w:jc w:val="both"/>
+        <w:rPr>
+          <w:rFonts w:ascii="Times New Roman" w:eastAsia="Times New Roman" w:hAnsi="Times New Roman" w:cs="Times New Roman"/>
+          <w:sz w:val="24"/>
+          <w:szCs w:val="24"/>
+        </w:rPr>
+      </w:pPr>
+      <w:r>
+        <w:rPr>
+          <w:rFonts w:ascii="Times New Roman" w:eastAsia="Times New Roman" w:hAnsi="Times New Roman" w:cs="Times New Roman"/>
+          <w:sz w:val="24"/>
+          <w:szCs w:val="24"/>
+        </w:rPr>
+        <w:t>The upload data screen needs</w:t>
       </w:r>
     </w:p>
     <w:p>
@@ -658,7 +853,7 @@
           <w:sz w:val="24"/>
           <w:szCs w:val="24"/>
         </w:rPr>
-        <w:t>Changes made:</w:t>
+        <w:t>What went well in Scrum, what could be improved, and what changes will be made:</w:t>
       </w:r>
     </w:p>
     <w:p>
@@ -689,80 +884,7 @@
           <w:sz w:val="24"/>
           <w:szCs w:val="24"/>
         </w:rPr>
-        <w:t xml:space="preserve">Select </w:t>
-      </w:r>
-      <w:r>
-        <w:rPr>
-          <w:rFonts w:ascii="Times New Roman" w:eastAsia="Times New Roman" w:hAnsi="Times New Roman" w:cs="Times New Roman"/>
-          <w:sz w:val="24"/>
-          <w:szCs w:val="24"/>
-        </w:rPr>
-        <w:t>a</w:t>
-      </w:r>
-      <w:r>
-        <w:rPr>
-          <w:rFonts w:ascii="Times New Roman" w:eastAsia="Times New Roman" w:hAnsi="Times New Roman" w:cs="Times New Roman"/>
-          <w:sz w:val="24"/>
-          <w:szCs w:val="24"/>
-        </w:rPr>
-        <w:t xml:space="preserve"> date to show the prediction</w:t>
-      </w:r>
-      <w:r>
-        <w:rPr>
-          <w:rFonts w:ascii="Times New Roman" w:eastAsia="Times New Roman" w:hAnsi="Times New Roman" w:cs="Times New Roman"/>
-          <w:sz w:val="24"/>
-          <w:szCs w:val="24"/>
-        </w:rPr>
-        <w:t xml:space="preserve"> using past</w:t>
-      </w:r>
-      <w:r>
-        <w:rPr>
-          <w:rFonts w:ascii="Times New Roman" w:eastAsia="Times New Roman" w:hAnsi="Times New Roman" w:cs="Times New Roman"/>
-          <w:sz w:val="24"/>
-          <w:szCs w:val="24"/>
-        </w:rPr>
-        <w:t xml:space="preserve"> average gross sale</w:t>
-      </w:r>
-      <w:r>
-        <w:rPr>
-          <w:rFonts w:ascii="Times New Roman" w:eastAsia="Times New Roman" w:hAnsi="Times New Roman" w:cs="Times New Roman"/>
-          <w:sz w:val="24"/>
-          <w:szCs w:val="24"/>
-        </w:rPr>
-        <w:t>s for future sales, with table and graph visualization.</w:t>
-      </w:r>
-    </w:p>
-    <w:p>
-      <w:pPr>
-        <w:numPr>
-          <w:ilvl w:val="0"/>
-          <w:numId w:val="1"/>
-        </w:numPr>
-        <w:pBdr>
-          <w:top w:val="nil"/>
-          <w:left w:val="nil"/>
-          <w:bottom w:val="nil"/>
-          <w:right w:val="nil"/>
-          <w:between w:val="nil"/>
-        </w:pBdr>
-        <w:spacing w:after="0" w:line="276" w:lineRule="auto"/>
-        <w:contextualSpacing/>
-        <w:jc w:val="both"/>
-        <w:rPr>
-          <w:rFonts w:ascii="Times New Roman" w:eastAsia="Times New Roman" w:hAnsi="Times New Roman" w:cs="Times New Roman"/>
-          <w:b/>
-          <w:sz w:val="24"/>
-          <w:szCs w:val="24"/>
-        </w:rPr>
-      </w:pPr>
-      <w:r>
-        <w:rPr>
-          <w:rFonts w:ascii="Times New Roman" w:eastAsia="Times New Roman" w:hAnsi="Times New Roman" w:cs="Times New Roman"/>
-          <w:b/>
-          <w:sz w:val="24"/>
-          <w:szCs w:val="24"/>
-        </w:rPr>
-        <w:t>Things to be done next sprint:</w:t>
+        <w:t>Dividing the programming work and documentation to all team members, the process goes well.</w:t>
       </w:r>
     </w:p>
     <w:p>
@@ -793,40 +915,7 @@
           <w:sz w:val="24"/>
           <w:szCs w:val="24"/>
         </w:rPr>
-        <w:t>Updates to documentations as we go.</w:t>
-      </w:r>
-    </w:p>
-    <w:p>
-      <w:pPr>
-        <w:numPr>
-          <w:ilvl w:val="0"/>
-          <w:numId w:val="1"/>
-        </w:numPr>
-        <w:pBdr>
-          <w:top w:val="nil"/>
-          <w:left w:val="nil"/>
-          <w:bottom w:val="nil"/>
-          <w:right w:val="nil"/>
-          <w:between w:val="nil"/>
-        </w:pBdr>
-        <w:spacing w:after="0" w:line="276" w:lineRule="auto"/>
-        <w:contextualSpacing/>
-        <w:jc w:val="both"/>
-        <w:rPr>
-          <w:rFonts w:ascii="Times New Roman" w:eastAsia="Times New Roman" w:hAnsi="Times New Roman" w:cs="Times New Roman"/>
-          <w:b/>
-          <w:sz w:val="24"/>
-          <w:szCs w:val="24"/>
-        </w:rPr>
-      </w:pPr>
-      <w:r>
-        <w:rPr>
-          <w:rFonts w:ascii="Times New Roman" w:eastAsia="Times New Roman" w:hAnsi="Times New Roman" w:cs="Times New Roman"/>
-          <w:b/>
-          <w:sz w:val="24"/>
-          <w:szCs w:val="24"/>
-        </w:rPr>
-        <w:t>What went well in Scrum, what could be improved, and what changes will be made:</w:t>
+        <w:t>Still having more meetings with all team members and communicating more effectively can be improved.</w:t>
       </w:r>
     </w:p>
     <w:p>
@@ -857,28 +946,8 @@
           <w:sz w:val="24"/>
           <w:szCs w:val="24"/>
         </w:rPr>
-        <w:t>Still h</w:t>
-      </w:r>
-      <w:r>
-        <w:rPr>
-          <w:rFonts w:ascii="Times New Roman" w:eastAsia="Times New Roman" w:hAnsi="Times New Roman" w:cs="Times New Roman"/>
-          <w:sz w:val="24"/>
-          <w:szCs w:val="24"/>
-        </w:rPr>
-        <w:t>aving more meetings with all team members and communicating more effectively can be improved.</w:t>
-      </w:r>
-      <w:bookmarkStart w:id="1" w:name="_GoBack"/>
-      <w:bookmarkEnd w:id="1"/>
-    </w:p>
-    <w:p>
-      <w:pPr>
-        <w:jc w:val="center"/>
-        <w:rPr>
-          <w:b/>
-          <w:sz w:val="28"/>
-          <w:szCs w:val="28"/>
-        </w:rPr>
-      </w:pPr>
+        <w:t>The application is almost done, so there will be not big changes in the application</w:t>
+      </w:r>
     </w:p>
     <w:p/>
     <w:sectPr>
@@ -1675,6 +1744,17 @@
     <w:uiPriority w:val="99"/>
     <w:rsid w:val="00B01125"/>
   </w:style>
+  <w:style w:type="paragraph" w:styleId="ListParagraph">
+    <w:name w:val="List Paragraph"/>
+    <w:basedOn w:val="Normal"/>
+    <w:uiPriority w:val="34"/>
+    <w:qFormat/>
+    <w:rsid w:val="00B36B8E"/>
+    <w:pPr>
+      <w:ind w:left="720"/>
+      <w:contextualSpacing/>
+    </w:pPr>
+  </w:style>
 </w:styles>
 </file>
 

</xml_diff>

<commit_message>
phrasing, grammar, and spelling (PGS) update
</commit_message>
<xml_diff>
--- a/documents/Deliverable_3/FlyingMongeese_Deliverable_3_SprintReview_5.docx
+++ b/documents/Deliverable_3/FlyingMongeese_Deliverable_3_SprintReview_5.docx
@@ -1,6 +1,6 @@
 
 <file path=word/document.xml><?xml version="1.0" encoding="utf-8"?>
-<w:document xmlns:wpc="http://schemas.microsoft.com/office/word/2010/wordprocessingCanvas" xmlns:cx="http://schemas.microsoft.com/office/drawing/2014/chartex" xmlns:cx1="http://schemas.microsoft.com/office/drawing/2015/9/8/chartex" xmlns:cx2="http://schemas.microsoft.com/office/drawing/2015/10/21/chartex" xmlns:cx3="http://schemas.microsoft.com/office/drawing/2016/5/9/chartex" xmlns:cx4="http://schemas.microsoft.com/office/drawing/2016/5/10/chartex" xmlns:cx5="http://schemas.microsoft.com/office/drawing/2016/5/11/chartex" xmlns:cx6="http://schemas.microsoft.com/office/drawing/2016/5/12/chartex" xmlns:cx7="http://schemas.microsoft.com/office/drawing/2016/5/13/chartex" xmlns:cx8="http://schemas.microsoft.com/office/drawing/2016/5/14/chartex" xmlns:mc="http://schemas.openxmlformats.org/markup-compatibility/2006" xmlns:aink="http://schemas.microsoft.com/office/drawing/2016/ink" xmlns:am3d="http://schemas.microsoft.com/office/drawing/2017/model3d" xmlns:o="urn:schemas-microsoft-com:office:office" xmlns:r="http://schemas.openxmlformats.org/officeDocument/2006/relationships" xmlns:m="http://schemas.openxmlformats.org/officeDocument/2006/math" xmlns:v="urn:schemas-microsoft-com:vml" xmlns:wp14="http://schemas.microsoft.com/office/word/2010/wordprocessingDrawing" xmlns:wp="http://schemas.openxmlformats.org/drawingml/2006/wordprocessingDrawing" xmlns:w10="urn:schemas-microsoft-com:office:word" xmlns:w="http://schemas.openxmlformats.org/wordprocessingml/2006/main" xmlns:w14="http://schemas.microsoft.com/office/word/2010/wordml" xmlns:w15="http://schemas.microsoft.com/office/word/2012/wordml" xmlns:w16cid="http://schemas.microsoft.com/office/word/2016/wordml/cid" xmlns:w16se="http://schemas.microsoft.com/office/word/2015/wordml/symex" xmlns:wpg="http://schemas.microsoft.com/office/word/2010/wordprocessingGroup" xmlns:wpi="http://schemas.microsoft.com/office/word/2010/wordprocessingInk" xmlns:wne="http://schemas.microsoft.com/office/word/2006/wordml" xmlns:wps="http://schemas.microsoft.com/office/word/2010/wordprocessingShape" mc:Ignorable="w14 w15 w16se w16cid wp14">
+<w:document xmlns:wpc="http://schemas.microsoft.com/office/word/2010/wordprocessingCanvas" xmlns:cx="http://schemas.microsoft.com/office/drawing/2014/chartex" xmlns:cx1="http://schemas.microsoft.com/office/drawing/2015/9/8/chartex" xmlns:mc="http://schemas.openxmlformats.org/markup-compatibility/2006" xmlns:o="urn:schemas-microsoft-com:office:office" xmlns:r="http://schemas.openxmlformats.org/officeDocument/2006/relationships" xmlns:m="http://schemas.openxmlformats.org/officeDocument/2006/math" xmlns:v="urn:schemas-microsoft-com:vml" xmlns:wp14="http://schemas.microsoft.com/office/word/2010/wordprocessingDrawing" xmlns:wp="http://schemas.openxmlformats.org/drawingml/2006/wordprocessingDrawing" xmlns:w10="urn:schemas-microsoft-com:office:word" xmlns:w="http://schemas.openxmlformats.org/wordprocessingml/2006/main" xmlns:w14="http://schemas.microsoft.com/office/word/2010/wordml" xmlns:w15="http://schemas.microsoft.com/office/word/2012/wordml" xmlns:w16se="http://schemas.microsoft.com/office/word/2015/wordml/symex" xmlns:wpg="http://schemas.microsoft.com/office/word/2010/wordprocessingGroup" xmlns:wpi="http://schemas.microsoft.com/office/word/2010/wordprocessingInk" xmlns:wne="http://schemas.microsoft.com/office/word/2006/wordml" xmlns:wps="http://schemas.microsoft.com/office/word/2010/wordprocessingShape" mc:Ignorable="w14 w15 w16se wp14">
   <w:body>
     <w:p>
       <w:pPr>
@@ -129,7 +129,23 @@
           <w:sz w:val="24"/>
           <w:szCs w:val="24"/>
         </w:rPr>
-        <w:t>Mathematic analysis was done.</w:t>
+        <w:t>Mathematic</w:t>
+      </w:r>
+      <w:r>
+        <w:rPr>
+          <w:rFonts w:ascii="Times New Roman" w:eastAsia="Times New Roman" w:hAnsi="Times New Roman" w:cs="Times New Roman"/>
+          <w:sz w:val="24"/>
+          <w:szCs w:val="24"/>
+        </w:rPr>
+        <w:t>al analysis for prediction algorithm</w:t>
+      </w:r>
+      <w:r>
+        <w:rPr>
+          <w:rFonts w:ascii="Times New Roman" w:eastAsia="Times New Roman" w:hAnsi="Times New Roman" w:cs="Times New Roman"/>
+          <w:sz w:val="24"/>
+          <w:szCs w:val="24"/>
+        </w:rPr>
+        <w:t>.</w:t>
       </w:r>
     </w:p>
     <w:p>
@@ -319,6 +335,11 @@
     </w:p>
     <w:p>
       <w:pPr>
+        <w:pStyle w:val="ListParagraph"/>
+        <w:numPr>
+          <w:ilvl w:val="1"/>
+          <w:numId w:val="1"/>
+        </w:numPr>
         <w:pBdr>
           <w:top w:val="nil"/>
           <w:left w:val="nil"/>
@@ -327,8 +348,6 @@
           <w:between w:val="nil"/>
         </w:pBdr>
         <w:spacing w:after="0" w:line="276" w:lineRule="auto"/>
-        <w:ind w:left="1440"/>
-        <w:contextualSpacing/>
         <w:jc w:val="both"/>
         <w:rPr>
           <w:rFonts w:ascii="Times New Roman" w:eastAsia="Times New Roman" w:hAnsi="Times New Roman" w:cs="Times New Roman"/>
@@ -342,7 +361,23 @@
           <w:sz w:val="24"/>
           <w:szCs w:val="24"/>
         </w:rPr>
-        <w:t>Crate the statistics algorithm using the weighted graph for predicating the specific gross sales.</w:t>
+        <w:t>Created</w:t>
+      </w:r>
+      <w:r>
+        <w:rPr>
+          <w:rFonts w:ascii="Times New Roman" w:eastAsia="Times New Roman" w:hAnsi="Times New Roman" w:cs="Times New Roman"/>
+          <w:sz w:val="24"/>
+          <w:szCs w:val="24"/>
+        </w:rPr>
+        <w:t xml:space="preserve"> the statistics algorithm usin</w:t>
+      </w:r>
+      <w:r>
+        <w:rPr>
+          <w:rFonts w:ascii="Times New Roman" w:eastAsia="Times New Roman" w:hAnsi="Times New Roman" w:cs="Times New Roman"/>
+          <w:sz w:val="24"/>
+          <w:szCs w:val="24"/>
+        </w:rPr>
+        <w:t>g the weighted graph for predicting specific gross sales over a time interval.</w:t>
       </w:r>
     </w:p>
     <w:p>
@@ -509,7 +544,15 @@
           <w:sz w:val="24"/>
           <w:szCs w:val="24"/>
         </w:rPr>
-        <w:t xml:space="preserve">handle the format of </w:t>
+        <w:t>Issues handling</w:t>
+      </w:r>
+      <w:r>
+        <w:rPr>
+          <w:rFonts w:ascii="Times New Roman" w:eastAsia="Times New Roman" w:hAnsi="Times New Roman" w:cs="Times New Roman"/>
+          <w:sz w:val="24"/>
+          <w:szCs w:val="24"/>
+        </w:rPr>
+        <w:t xml:space="preserve"> the format of </w:t>
       </w:r>
       <w:r>
         <w:rPr>
@@ -572,7 +615,15 @@
           <w:sz w:val="24"/>
           <w:szCs w:val="24"/>
         </w:rPr>
-        <w:t>Backend group decided to use create functions to call them</w:t>
+        <w:t>Back</w:t>
+      </w:r>
+      <w:r>
+        <w:rPr>
+          <w:rFonts w:ascii="Times New Roman" w:eastAsia="Times New Roman" w:hAnsi="Times New Roman" w:cs="Times New Roman"/>
+          <w:sz w:val="24"/>
+          <w:szCs w:val="24"/>
+        </w:rPr>
+        <w:t>-end team decided to create functions to account for these specific inputs.</w:t>
       </w:r>
     </w:p>
     <w:p>
@@ -707,25 +758,31 @@
           <w:sz w:val="24"/>
           <w:szCs w:val="24"/>
         </w:rPr>
-        <w:t xml:space="preserve">The own have authorization to organize employees </w:t>
-      </w:r>
-      <w:r>
-        <w:rPr>
-          <w:rFonts w:ascii="Times New Roman" w:eastAsia="Times New Roman" w:hAnsi="Times New Roman" w:cs="Times New Roman"/>
-          <w:sz w:val="24"/>
-          <w:szCs w:val="24"/>
-        </w:rPr>
-        <w:t>to delete or add and see employees’</w:t>
-      </w:r>
-      <w:bookmarkStart w:id="1" w:name="_GoBack"/>
-      <w:bookmarkEnd w:id="1"/>
-      <w:r>
-        <w:rPr>
-          <w:rFonts w:ascii="Times New Roman" w:eastAsia="Times New Roman" w:hAnsi="Times New Roman" w:cs="Times New Roman"/>
-          <w:sz w:val="24"/>
-          <w:szCs w:val="24"/>
-        </w:rPr>
-        <w:t xml:space="preserve"> information</w:t>
+        <w:t>The own</w:t>
+      </w:r>
+      <w:r>
+        <w:rPr>
+          <w:rFonts w:ascii="Times New Roman" w:eastAsia="Times New Roman" w:hAnsi="Times New Roman" w:cs="Times New Roman"/>
+          <w:sz w:val="24"/>
+          <w:szCs w:val="24"/>
+        </w:rPr>
+        <w:t>er has authorization to manage employee accounts</w:t>
+      </w:r>
+      <w:r>
+        <w:rPr>
+          <w:rFonts w:ascii="Times New Roman" w:eastAsia="Times New Roman" w:hAnsi="Times New Roman" w:cs="Times New Roman"/>
+          <w:sz w:val="24"/>
+          <w:szCs w:val="24"/>
+        </w:rPr>
+        <w:t xml:space="preserve"> </w:t>
+      </w:r>
+      <w:r>
+        <w:rPr>
+          <w:rFonts w:ascii="Times New Roman" w:eastAsia="Times New Roman" w:hAnsi="Times New Roman" w:cs="Times New Roman"/>
+          <w:sz w:val="24"/>
+          <w:szCs w:val="24"/>
+        </w:rPr>
+        <w:t>to delete or add and see employees’ information</w:t>
       </w:r>
     </w:p>
     <w:p>
@@ -822,6 +879,16 @@
         </w:rPr>
         <w:t>The upload data screen needs</w:t>
       </w:r>
+      <w:r>
+        <w:rPr>
+          <w:rFonts w:ascii="Times New Roman" w:eastAsia="Times New Roman" w:hAnsi="Times New Roman" w:cs="Times New Roman"/>
+          <w:sz w:val="24"/>
+          <w:szCs w:val="24"/>
+        </w:rPr>
+        <w:t xml:space="preserve"> to be created.</w:t>
+      </w:r>
+      <w:bookmarkStart w:id="1" w:name="_GoBack"/>
+      <w:bookmarkEnd w:id="1"/>
     </w:p>
     <w:p>
       <w:pPr>
@@ -884,7 +951,15 @@
           <w:sz w:val="24"/>
           <w:szCs w:val="24"/>
         </w:rPr>
-        <w:t>Dividing the programming work and documentation to all team members, the process goes well.</w:t>
+        <w:t>Dividing the programming work and documentation to all team members</w:t>
+      </w:r>
+      <w:r>
+        <w:rPr>
+          <w:rFonts w:ascii="Times New Roman" w:eastAsia="Times New Roman" w:hAnsi="Times New Roman" w:cs="Times New Roman"/>
+          <w:sz w:val="24"/>
+          <w:szCs w:val="24"/>
+        </w:rPr>
+        <w:t xml:space="preserve"> worked out well.</w:t>
       </w:r>
     </w:p>
     <w:p>
@@ -915,7 +990,23 @@
           <w:sz w:val="24"/>
           <w:szCs w:val="24"/>
         </w:rPr>
-        <w:t>Still having more meetings with all team members and communicating more effectively can be improved.</w:t>
+        <w:t>H</w:t>
+      </w:r>
+      <w:r>
+        <w:rPr>
+          <w:rFonts w:ascii="Times New Roman" w:eastAsia="Times New Roman" w:hAnsi="Times New Roman" w:cs="Times New Roman"/>
+          <w:sz w:val="24"/>
+          <w:szCs w:val="24"/>
+        </w:rPr>
+        <w:t xml:space="preserve">aving more meetings with all team members and communicating more effectively can </w:t>
+      </w:r>
+      <w:r>
+        <w:rPr>
+          <w:rFonts w:ascii="Times New Roman" w:eastAsia="Times New Roman" w:hAnsi="Times New Roman" w:cs="Times New Roman"/>
+          <w:sz w:val="24"/>
+          <w:szCs w:val="24"/>
+        </w:rPr>
+        <w:t>still be improved.</w:t>
       </w:r>
     </w:p>
     <w:p>
@@ -946,7 +1037,31 @@
           <w:sz w:val="24"/>
           <w:szCs w:val="24"/>
         </w:rPr>
-        <w:t>The application is almost done, so there will be not big changes in the application</w:t>
+        <w:t xml:space="preserve">The application is almost done, so there will </w:t>
+      </w:r>
+      <w:r>
+        <w:rPr>
+          <w:rFonts w:ascii="Times New Roman" w:eastAsia="Times New Roman" w:hAnsi="Times New Roman" w:cs="Times New Roman"/>
+          <w:sz w:val="24"/>
+          <w:szCs w:val="24"/>
+        </w:rPr>
+        <w:t>be no further big changes to</w:t>
+      </w:r>
+      <w:r>
+        <w:rPr>
+          <w:rFonts w:ascii="Times New Roman" w:eastAsia="Times New Roman" w:hAnsi="Times New Roman" w:cs="Times New Roman"/>
+          <w:sz w:val="24"/>
+          <w:szCs w:val="24"/>
+        </w:rPr>
+        <w:t xml:space="preserve"> the application</w:t>
+      </w:r>
+      <w:r>
+        <w:rPr>
+          <w:rFonts w:ascii="Times New Roman" w:eastAsia="Times New Roman" w:hAnsi="Times New Roman" w:cs="Times New Roman"/>
+          <w:sz w:val="24"/>
+          <w:szCs w:val="24"/>
+        </w:rPr>
+        <w:t>.</w:t>
       </w:r>
     </w:p>
     <w:p/>
@@ -961,7 +1076,7 @@
 </file>
 
 <file path=word/endnotes.xml><?xml version="1.0" encoding="utf-8"?>
-<w:endnotes xmlns:wpc="http://schemas.microsoft.com/office/word/2010/wordprocessingCanvas" xmlns:cx="http://schemas.microsoft.com/office/drawing/2014/chartex" xmlns:cx1="http://schemas.microsoft.com/office/drawing/2015/9/8/chartex" xmlns:cx2="http://schemas.microsoft.com/office/drawing/2015/10/21/chartex" xmlns:cx3="http://schemas.microsoft.com/office/drawing/2016/5/9/chartex" xmlns:cx4="http://schemas.microsoft.com/office/drawing/2016/5/10/chartex" xmlns:cx5="http://schemas.microsoft.com/office/drawing/2016/5/11/chartex" xmlns:cx6="http://schemas.microsoft.com/office/drawing/2016/5/12/chartex" xmlns:cx7="http://schemas.microsoft.com/office/drawing/2016/5/13/chartex" xmlns:cx8="http://schemas.microsoft.com/office/drawing/2016/5/14/chartex" xmlns:mc="http://schemas.openxmlformats.org/markup-compatibility/2006" xmlns:aink="http://schemas.microsoft.com/office/drawing/2016/ink" xmlns:am3d="http://schemas.microsoft.com/office/drawing/2017/model3d" xmlns:o="urn:schemas-microsoft-com:office:office" xmlns:r="http://schemas.openxmlformats.org/officeDocument/2006/relationships" xmlns:m="http://schemas.openxmlformats.org/officeDocument/2006/math" xmlns:v="urn:schemas-microsoft-com:vml" xmlns:wp14="http://schemas.microsoft.com/office/word/2010/wordprocessingDrawing" xmlns:wp="http://schemas.openxmlformats.org/drawingml/2006/wordprocessingDrawing" xmlns:w10="urn:schemas-microsoft-com:office:word" xmlns:w="http://schemas.openxmlformats.org/wordprocessingml/2006/main" xmlns:w14="http://schemas.microsoft.com/office/word/2010/wordml" xmlns:w15="http://schemas.microsoft.com/office/word/2012/wordml" xmlns:w16cid="http://schemas.microsoft.com/office/word/2016/wordml/cid" xmlns:w16se="http://schemas.microsoft.com/office/word/2015/wordml/symex" xmlns:wpg="http://schemas.microsoft.com/office/word/2010/wordprocessingGroup" xmlns:wpi="http://schemas.microsoft.com/office/word/2010/wordprocessingInk" xmlns:wne="http://schemas.microsoft.com/office/word/2006/wordml" xmlns:wps="http://schemas.microsoft.com/office/word/2010/wordprocessingShape" mc:Ignorable="w14 w15 w16se w16cid wp14">
+<w:endnotes xmlns:wpc="http://schemas.microsoft.com/office/word/2010/wordprocessingCanvas" xmlns:cx="http://schemas.microsoft.com/office/drawing/2014/chartex" xmlns:cx1="http://schemas.microsoft.com/office/drawing/2015/9/8/chartex" xmlns:mc="http://schemas.openxmlformats.org/markup-compatibility/2006" xmlns:o="urn:schemas-microsoft-com:office:office" xmlns:r="http://schemas.openxmlformats.org/officeDocument/2006/relationships" xmlns:m="http://schemas.openxmlformats.org/officeDocument/2006/math" xmlns:v="urn:schemas-microsoft-com:vml" xmlns:wp14="http://schemas.microsoft.com/office/word/2010/wordprocessingDrawing" xmlns:wp="http://schemas.openxmlformats.org/drawingml/2006/wordprocessingDrawing" xmlns:w10="urn:schemas-microsoft-com:office:word" xmlns:w="http://schemas.openxmlformats.org/wordprocessingml/2006/main" xmlns:w14="http://schemas.microsoft.com/office/word/2010/wordml" xmlns:w15="http://schemas.microsoft.com/office/word/2012/wordml" xmlns:w16se="http://schemas.microsoft.com/office/word/2015/wordml/symex" xmlns:wpg="http://schemas.microsoft.com/office/word/2010/wordprocessingGroup" xmlns:wpi="http://schemas.microsoft.com/office/word/2010/wordprocessingInk" xmlns:wne="http://schemas.microsoft.com/office/word/2006/wordml" xmlns:wps="http://schemas.microsoft.com/office/word/2010/wordprocessingShape" mc:Ignorable="w14 w15 w16se wp14">
   <w:endnote w:type="separator" w:id="-1">
     <w:p>
       <w:pPr>
@@ -986,7 +1101,7 @@
 </file>
 
 <file path=word/footnotes.xml><?xml version="1.0" encoding="utf-8"?>
-<w:footnotes xmlns:wpc="http://schemas.microsoft.com/office/word/2010/wordprocessingCanvas" xmlns:cx="http://schemas.microsoft.com/office/drawing/2014/chartex" xmlns:cx1="http://schemas.microsoft.com/office/drawing/2015/9/8/chartex" xmlns:cx2="http://schemas.microsoft.com/office/drawing/2015/10/21/chartex" xmlns:cx3="http://schemas.microsoft.com/office/drawing/2016/5/9/chartex" xmlns:cx4="http://schemas.microsoft.com/office/drawing/2016/5/10/chartex" xmlns:cx5="http://schemas.microsoft.com/office/drawing/2016/5/11/chartex" xmlns:cx6="http://schemas.microsoft.com/office/drawing/2016/5/12/chartex" xmlns:cx7="http://schemas.microsoft.com/office/drawing/2016/5/13/chartex" xmlns:cx8="http://schemas.microsoft.com/office/drawing/2016/5/14/chartex" xmlns:mc="http://schemas.openxmlformats.org/markup-compatibility/2006" xmlns:aink="http://schemas.microsoft.com/office/drawing/2016/ink" xmlns:am3d="http://schemas.microsoft.com/office/drawing/2017/model3d" xmlns:o="urn:schemas-microsoft-com:office:office" xmlns:r="http://schemas.openxmlformats.org/officeDocument/2006/relationships" xmlns:m="http://schemas.openxmlformats.org/officeDocument/2006/math" xmlns:v="urn:schemas-microsoft-com:vml" xmlns:wp14="http://schemas.microsoft.com/office/word/2010/wordprocessingDrawing" xmlns:wp="http://schemas.openxmlformats.org/drawingml/2006/wordprocessingDrawing" xmlns:w10="urn:schemas-microsoft-com:office:word" xmlns:w="http://schemas.openxmlformats.org/wordprocessingml/2006/main" xmlns:w14="http://schemas.microsoft.com/office/word/2010/wordml" xmlns:w15="http://schemas.microsoft.com/office/word/2012/wordml" xmlns:w16cid="http://schemas.microsoft.com/office/word/2016/wordml/cid" xmlns:w16se="http://schemas.microsoft.com/office/word/2015/wordml/symex" xmlns:wpg="http://schemas.microsoft.com/office/word/2010/wordprocessingGroup" xmlns:wpi="http://schemas.microsoft.com/office/word/2010/wordprocessingInk" xmlns:wne="http://schemas.microsoft.com/office/word/2006/wordml" xmlns:wps="http://schemas.microsoft.com/office/word/2010/wordprocessingShape" mc:Ignorable="w14 w15 w16se w16cid wp14">
+<w:footnotes xmlns:wpc="http://schemas.microsoft.com/office/word/2010/wordprocessingCanvas" xmlns:cx="http://schemas.microsoft.com/office/drawing/2014/chartex" xmlns:cx1="http://schemas.microsoft.com/office/drawing/2015/9/8/chartex" xmlns:mc="http://schemas.openxmlformats.org/markup-compatibility/2006" xmlns:o="urn:schemas-microsoft-com:office:office" xmlns:r="http://schemas.openxmlformats.org/officeDocument/2006/relationships" xmlns:m="http://schemas.openxmlformats.org/officeDocument/2006/math" xmlns:v="urn:schemas-microsoft-com:vml" xmlns:wp14="http://schemas.microsoft.com/office/word/2010/wordprocessingDrawing" xmlns:wp="http://schemas.openxmlformats.org/drawingml/2006/wordprocessingDrawing" xmlns:w10="urn:schemas-microsoft-com:office:word" xmlns:w="http://schemas.openxmlformats.org/wordprocessingml/2006/main" xmlns:w14="http://schemas.microsoft.com/office/word/2010/wordml" xmlns:w15="http://schemas.microsoft.com/office/word/2012/wordml" xmlns:w16se="http://schemas.microsoft.com/office/word/2015/wordml/symex" xmlns:wpg="http://schemas.microsoft.com/office/word/2010/wordprocessingGroup" xmlns:wpi="http://schemas.microsoft.com/office/word/2010/wordprocessingInk" xmlns:wne="http://schemas.microsoft.com/office/word/2006/wordml" xmlns:wps="http://schemas.microsoft.com/office/word/2010/wordprocessingShape" mc:Ignorable="w14 w15 w16se wp14">
   <w:footnote w:type="separator" w:id="-1">
     <w:p>
       <w:pPr>
@@ -1011,7 +1126,7 @@
 </file>
 
 <file path=word/numbering.xml><?xml version="1.0" encoding="utf-8"?>
-<w:numbering xmlns:wpc="http://schemas.microsoft.com/office/word/2010/wordprocessingCanvas" xmlns:cx="http://schemas.microsoft.com/office/drawing/2014/chartex" xmlns:cx1="http://schemas.microsoft.com/office/drawing/2015/9/8/chartex" xmlns:cx2="http://schemas.microsoft.com/office/drawing/2015/10/21/chartex" xmlns:cx3="http://schemas.microsoft.com/office/drawing/2016/5/9/chartex" xmlns:cx4="http://schemas.microsoft.com/office/drawing/2016/5/10/chartex" xmlns:cx5="http://schemas.microsoft.com/office/drawing/2016/5/11/chartex" xmlns:cx6="http://schemas.microsoft.com/office/drawing/2016/5/12/chartex" xmlns:cx7="http://schemas.microsoft.com/office/drawing/2016/5/13/chartex" xmlns:cx8="http://schemas.microsoft.com/office/drawing/2016/5/14/chartex" xmlns:mc="http://schemas.openxmlformats.org/markup-compatibility/2006" xmlns:aink="http://schemas.microsoft.com/office/drawing/2016/ink" xmlns:am3d="http://schemas.microsoft.com/office/drawing/2017/model3d" xmlns:o="urn:schemas-microsoft-com:office:office" xmlns:r="http://schemas.openxmlformats.org/officeDocument/2006/relationships" xmlns:m="http://schemas.openxmlformats.org/officeDocument/2006/math" xmlns:v="urn:schemas-microsoft-com:vml" xmlns:wp14="http://schemas.microsoft.com/office/word/2010/wordprocessingDrawing" xmlns:wp="http://schemas.openxmlformats.org/drawingml/2006/wordprocessingDrawing" xmlns:w10="urn:schemas-microsoft-com:office:word" xmlns:w="http://schemas.openxmlformats.org/wordprocessingml/2006/main" xmlns:w14="http://schemas.microsoft.com/office/word/2010/wordml" xmlns:w15="http://schemas.microsoft.com/office/word/2012/wordml" xmlns:w16cid="http://schemas.microsoft.com/office/word/2016/wordml/cid" xmlns:w16se="http://schemas.microsoft.com/office/word/2015/wordml/symex" xmlns:wpg="http://schemas.microsoft.com/office/word/2010/wordprocessingGroup" xmlns:wpi="http://schemas.microsoft.com/office/word/2010/wordprocessingInk" xmlns:wne="http://schemas.microsoft.com/office/word/2006/wordml" xmlns:wps="http://schemas.microsoft.com/office/word/2010/wordprocessingShape" mc:Ignorable="w14 w15 w16se w16cid wp14">
+<w:numbering xmlns:wpc="http://schemas.microsoft.com/office/word/2010/wordprocessingCanvas" xmlns:cx="http://schemas.microsoft.com/office/drawing/2014/chartex" xmlns:cx1="http://schemas.microsoft.com/office/drawing/2015/9/8/chartex" xmlns:mc="http://schemas.openxmlformats.org/markup-compatibility/2006" xmlns:o="urn:schemas-microsoft-com:office:office" xmlns:r="http://schemas.openxmlformats.org/officeDocument/2006/relationships" xmlns:m="http://schemas.openxmlformats.org/officeDocument/2006/math" xmlns:v="urn:schemas-microsoft-com:vml" xmlns:wp14="http://schemas.microsoft.com/office/word/2010/wordprocessingDrawing" xmlns:wp="http://schemas.openxmlformats.org/drawingml/2006/wordprocessingDrawing" xmlns:w10="urn:schemas-microsoft-com:office:word" xmlns:w="http://schemas.openxmlformats.org/wordprocessingml/2006/main" xmlns:w14="http://schemas.microsoft.com/office/word/2010/wordml" xmlns:w15="http://schemas.microsoft.com/office/word/2012/wordml" xmlns:w16se="http://schemas.microsoft.com/office/word/2015/wordml/symex" xmlns:wpg="http://schemas.microsoft.com/office/word/2010/wordprocessingGroup" xmlns:wpi="http://schemas.microsoft.com/office/word/2010/wordprocessingInk" xmlns:wne="http://schemas.microsoft.com/office/word/2006/wordml" xmlns:wps="http://schemas.microsoft.com/office/word/2010/wordprocessingShape" mc:Ignorable="w14 w15 w16se wp14">
   <w:abstractNum w:abstractNumId="0" w15:restartNumberingAfterBreak="0">
     <w:nsid w:val="22D62742"/>
     <w:multiLevelType w:val="multilevel"/>
@@ -1275,7 +1390,7 @@
 </file>
 
 <file path=word/styles.xml><?xml version="1.0" encoding="utf-8"?>
-<w:styles xmlns:mc="http://schemas.openxmlformats.org/markup-compatibility/2006" xmlns:r="http://schemas.openxmlformats.org/officeDocument/2006/relationships" xmlns:w="http://schemas.openxmlformats.org/wordprocessingml/2006/main" xmlns:w14="http://schemas.microsoft.com/office/word/2010/wordml" xmlns:w15="http://schemas.microsoft.com/office/word/2012/wordml" xmlns:w16cid="http://schemas.microsoft.com/office/word/2016/wordml/cid" xmlns:w16se="http://schemas.microsoft.com/office/word/2015/wordml/symex" mc:Ignorable="w14 w15 w16se w16cid">
+<w:styles xmlns:mc="http://schemas.openxmlformats.org/markup-compatibility/2006" xmlns:r="http://schemas.openxmlformats.org/officeDocument/2006/relationships" xmlns:w="http://schemas.openxmlformats.org/wordprocessingml/2006/main" xmlns:w14="http://schemas.microsoft.com/office/word/2010/wordml" xmlns:w15="http://schemas.microsoft.com/office/word/2012/wordml" xmlns:w16se="http://schemas.microsoft.com/office/word/2015/wordml/symex" mc:Ignorable="w14 w15 w16se">
   <w:docDefaults>
     <w:rPrDefault>
       <w:rPr>
@@ -1291,7 +1406,7 @@
       </w:pPr>
     </w:pPrDefault>
   </w:docDefaults>
-  <w:latentStyles w:defLockedState="0" w:defUIPriority="99" w:defSemiHidden="0" w:defUnhideWhenUsed="0" w:defQFormat="0" w:count="375">
+  <w:latentStyles w:defLockedState="0" w:defUIPriority="99" w:defSemiHidden="0" w:defUnhideWhenUsed="0" w:defQFormat="0" w:count="371">
     <w:lsdException w:name="Normal" w:uiPriority="0" w:qFormat="1"/>
     <w:lsdException w:name="heading 1" w:uiPriority="9" w:qFormat="1"/>
     <w:lsdException w:name="heading 2" w:semiHidden="1" w:uiPriority="9" w:unhideWhenUsed="1" w:qFormat="1"/>
@@ -1663,10 +1778,6 @@
     <w:lsdException w:name="List Table 5 Dark Accent 6" w:uiPriority="50"/>
     <w:lsdException w:name="List Table 6 Colorful Accent 6" w:uiPriority="51"/>
     <w:lsdException w:name="List Table 7 Colorful Accent 6" w:uiPriority="52"/>
-    <w:lsdException w:name="Mention" w:semiHidden="1" w:unhideWhenUsed="1"/>
-    <w:lsdException w:name="Smart Hyperlink" w:semiHidden="1" w:unhideWhenUsed="1"/>
-    <w:lsdException w:name="Hashtag" w:semiHidden="1" w:unhideWhenUsed="1"/>
-    <w:lsdException w:name="Unresolved Mention" w:semiHidden="1" w:unhideWhenUsed="1"/>
   </w:latentStyles>
   <w:style w:type="paragraph" w:default="1" w:styleId="Normal">
     <w:name w:val="Normal"/>

</xml_diff>